<commit_message>
Final changes to normalization
</commit_message>
<xml_diff>
--- a/CNN notes.docx
+++ b/CNN notes.docx
@@ -1676,19 +1676,7 @@
         <w:rPr>
           <w:color w:val="000000"/>
         </w:rPr>
-        <w:t>“</w:t>
-      </w:r>
-      <w:r>
-        <w:rPr>
-          <w:color w:val="000000"/>
-        </w:rPr>
-        <w:t>To train these neural networks, we calculate how “wrong” they are and attempt to slowly adjust their parameters (weights and biases) so that, over many iterations, the network gradually becomes less wrong. The goal of all neural networks is to be able to generalize, meaning the network can see many examples of never-before-seen data, and accurately output the values we hope to achieve. Neural networks can be used for more than just classification. They can perform regression (predict a scalar, singular, value), clustering (assign unstructured data into groups), and many other tasks. Classification is just a common task for neural networks.</w:t>
-      </w:r>
-      <w:r>
-        <w:rPr>
-          <w:color w:val="000000"/>
-        </w:rPr>
-        <w:t>”</w:t>
+        <w:t>“To train these neural networks, we calculate how “wrong” they are and attempt to slowly adjust their parameters (weights and biases) so that, over many iterations, the network gradually becomes less wrong. The goal of all neural networks is to be able to generalize, meaning the network can see many examples of never-before-seen data, and accurately output the values we hope to achieve. Neural networks can be used for more than just classification. They can perform regression (predict a scalar, singular, value), clustering (assign unstructured data into groups), and many other tasks. Classification is just a common task for neural networks.”</w:t>
       </w:r>
     </w:p>
     <w:p>
@@ -1703,16 +1691,7 @@
         <w:pStyle w:val="Heading1"/>
       </w:pPr>
       <w:r>
-        <w:t>CH</w:t>
-      </w:r>
-      <w:r>
-        <w:t>2</w:t>
-      </w:r>
-      <w:r>
-        <w:t xml:space="preserve"> NOTES – </w:t>
-      </w:r>
-      <w:r>
-        <w:t>Coding Our First Neurons</w:t>
+        <w:t>CH2 NOTES – Coding Our First Neurons</w:t>
       </w:r>
     </w:p>
     <w:p>
@@ -1760,13 +1739,7 @@
         <w:rPr>
           <w:color w:val="000000"/>
         </w:rPr>
-        <w:t xml:space="preserve">Just </w:t>
-      </w:r>
-      <w:r>
-        <w:rPr>
-          <w:color w:val="000000"/>
-        </w:rPr>
-        <w:t xml:space="preserve">as we can write a </w:t>
+        <w:t xml:space="preserve">Just as we can write a </w:t>
       </w:r>
       <w:r>
         <w:rPr>
@@ -1794,13 +1767,7 @@
         <w:rPr>
           <w:color w:val="000000"/>
         </w:rPr>
-        <w:t xml:space="preserve"> as a list or an array</w:t>
-      </w:r>
-      <w:r>
-        <w:rPr>
-          <w:color w:val="000000"/>
-        </w:rPr>
-        <w:t xml:space="preserve">. </w:t>
+        <w:t xml:space="preserve"> as a list or an array. </w:t>
       </w:r>
       <w:r>
         <w:rPr>
@@ -1974,13 +1941,7 @@
         <w:rPr>
           <w:color w:val="000000"/>
         </w:rPr>
-        <w:t>This list of lists could be made into an array since it is homologous.</w:t>
-      </w:r>
-      <w:r>
-        <w:rPr>
-          <w:color w:val="000000"/>
-        </w:rPr>
-        <w:t xml:space="preserve"> </w:t>
+        <w:t xml:space="preserve">This list of lists could be made into an array since it is homologous. </w:t>
       </w:r>
     </w:p>
     <w:p>
@@ -2009,37 +1970,7 @@
         <w:rPr>
           <w:color w:val="000000"/>
         </w:rPr>
-        <w:t>In th</w:t>
-      </w:r>
-      <w:r>
-        <w:rPr>
-          <w:color w:val="000000"/>
-        </w:rPr>
-        <w:t>e</w:t>
-      </w:r>
-      <w:r>
-        <w:rPr>
-          <w:color w:val="000000"/>
-        </w:rPr>
-        <w:t xml:space="preserve"> example</w:t>
-      </w:r>
-      <w:r>
-        <w:rPr>
-          <w:color w:val="000000"/>
-        </w:rPr>
-        <w:t xml:space="preserve"> bellow: the matrix product is produced by taking two</w:t>
-      </w:r>
-      <w:r>
-        <w:rPr>
-          <w:color w:val="000000"/>
-        </w:rPr>
-        <w:t xml:space="preserve"> matrices </w:t>
-      </w:r>
-      <w:r>
-        <w:rPr>
-          <w:color w:val="000000"/>
-        </w:rPr>
-        <w:t>(the size of the second dimension on the left matrix</w:t>
+        <w:t>In the example bellow: the matrix product is produced by taking two matrices (the size of the second dimension on the left matrix</w:t>
       </w:r>
       <w:r>
         <w:rPr>
@@ -2063,13 +1994,7 @@
         <w:rPr>
           <w:color w:val="000000"/>
         </w:rPr>
-        <w:t>)</w:t>
-      </w:r>
-      <w:r>
-        <w:rPr>
-          <w:color w:val="000000"/>
-        </w:rPr>
-        <w:t xml:space="preserve"> and perform dot products on all of them in all combinations, resulting in a list of lists of outputs, or a matrix; this operation is called the </w:t>
+        <w:t xml:space="preserve">) and perform dot products on all of them in all combinations, resulting in a list of lists of outputs, or a matrix; this operation is called the </w:t>
       </w:r>
       <w:r>
         <w:rPr>
@@ -2077,15 +2002,7 @@
           <w:bCs/>
           <w:color w:val="000000"/>
         </w:rPr>
-        <w:t xml:space="preserve">matrix </w:t>
-      </w:r>
-      <w:r>
-        <w:rPr>
-          <w:b/>
-          <w:bCs/>
-          <w:color w:val="000000"/>
-        </w:rPr>
-        <w:t>product:</w:t>
+        <w:t>matrix product:</w:t>
       </w:r>
     </w:p>
     <w:p>
@@ -2251,17 +2168,159 @@
       </w:pPr>
       <w:r>
         <w:rPr>
+          <w:color w:val="000000"/>
+        </w:rPr>
+        <w:t>Starting project:</w:t>
+      </w:r>
+    </w:p>
+    <w:p>
+      <w:pPr>
+        <w:rPr>
+          <w:color w:val="000000"/>
+        </w:rPr>
+      </w:pPr>
+      <w:r>
+        <w:rPr>
           <w:noProof/>
           <w:color w:val="000000"/>
         </w:rPr>
         <w:drawing>
-          <wp:anchor distT="0" distB="0" distL="114300" distR="114300" simplePos="0" relativeHeight="251664384" behindDoc="0" locked="0" layoutInCell="1" allowOverlap="1" wp14:anchorId="700DD2BC" wp14:editId="1A120CFD">
+          <wp:inline distT="0" distB="0" distL="0" distR="0" wp14:anchorId="7B49DA95" wp14:editId="400FD5B4">
+            <wp:extent cx="5012690" cy="838200"/>
+            <wp:effectExtent l="0" t="0" r="0" b="0"/>
+            <wp:docPr id="17" name="Picture 17"/>
+            <wp:cNvGraphicFramePr>
+              <a:graphicFrameLocks xmlns:a="http://schemas.openxmlformats.org/drawingml/2006/main" noChangeAspect="1"/>
+            </wp:cNvGraphicFramePr>
+            <a:graphic xmlns:a="http://schemas.openxmlformats.org/drawingml/2006/main">
+              <a:graphicData uri="http://schemas.openxmlformats.org/drawingml/2006/picture">
+                <pic:pic xmlns:pic="http://schemas.openxmlformats.org/drawingml/2006/picture">
+                  <pic:nvPicPr>
+                    <pic:cNvPr id="0" name="Picture 6"/>
+                    <pic:cNvPicPr>
+                      <a:picLocks noChangeAspect="1" noChangeArrowheads="1"/>
+                    </pic:cNvPicPr>
+                  </pic:nvPicPr>
+                  <pic:blipFill>
+                    <a:blip r:embed="rId21">
+                      <a:extLst>
+                        <a:ext uri="{28A0092B-C50C-407E-A947-70E740481C1C}">
+                          <a14:useLocalDpi xmlns:a14="http://schemas.microsoft.com/office/drawing/2010/main" val="0"/>
+                        </a:ext>
+                      </a:extLst>
+                    </a:blip>
+                    <a:srcRect/>
+                    <a:stretch>
+                      <a:fillRect/>
+                    </a:stretch>
+                  </pic:blipFill>
+                  <pic:spPr bwMode="auto">
+                    <a:xfrm>
+                      <a:off x="0" y="0"/>
+                      <a:ext cx="5012690" cy="838200"/>
+                    </a:xfrm>
+                    <a:prstGeom prst="rect">
+                      <a:avLst/>
+                    </a:prstGeom>
+                    <a:noFill/>
+                    <a:ln>
+                      <a:noFill/>
+                    </a:ln>
+                  </pic:spPr>
+                </pic:pic>
+              </a:graphicData>
+            </a:graphic>
+          </wp:inline>
+        </w:drawing>
+      </w:r>
+    </w:p>
+    <w:p>
+      <w:pPr>
+        <w:rPr>
+          <w:color w:val="000000"/>
+        </w:rPr>
+      </w:pPr>
+      <w:r>
+        <w:rPr>
+          <w:color w:val="000000"/>
+        </w:rPr>
+        <w:t>Pushing progress to GitHub:</w:t>
+      </w:r>
+      <w:r>
+        <w:rPr>
+          <w:noProof/>
+          <w:color w:val="000000"/>
+        </w:rPr>
+        <w:drawing>
+          <wp:inline distT="0" distB="0" distL="0" distR="0" wp14:anchorId="46985487" wp14:editId="1AFCDB7C">
+            <wp:extent cx="5878195" cy="4463415"/>
+            <wp:effectExtent l="0" t="0" r="8255" b="0"/>
+            <wp:docPr id="20" name="Picture 20"/>
+            <wp:cNvGraphicFramePr>
+              <a:graphicFrameLocks xmlns:a="http://schemas.openxmlformats.org/drawingml/2006/main" noChangeAspect="1"/>
+            </wp:cNvGraphicFramePr>
+            <a:graphic xmlns:a="http://schemas.openxmlformats.org/drawingml/2006/main">
+              <a:graphicData uri="http://schemas.openxmlformats.org/drawingml/2006/picture">
+                <pic:pic xmlns:pic="http://schemas.openxmlformats.org/drawingml/2006/picture">
+                  <pic:nvPicPr>
+                    <pic:cNvPr id="0" name="Picture 1"/>
+                    <pic:cNvPicPr>
+                      <a:picLocks noChangeAspect="1" noChangeArrowheads="1"/>
+                    </pic:cNvPicPr>
+                  </pic:nvPicPr>
+                  <pic:blipFill>
+                    <a:blip r:embed="rId22">
+                      <a:extLst>
+                        <a:ext uri="{28A0092B-C50C-407E-A947-70E740481C1C}">
+                          <a14:useLocalDpi xmlns:a14="http://schemas.microsoft.com/office/drawing/2010/main" val="0"/>
+                        </a:ext>
+                      </a:extLst>
+                    </a:blip>
+                    <a:srcRect/>
+                    <a:stretch>
+                      <a:fillRect/>
+                    </a:stretch>
+                  </pic:blipFill>
+                  <pic:spPr bwMode="auto">
+                    <a:xfrm>
+                      <a:off x="0" y="0"/>
+                      <a:ext cx="5878195" cy="4463415"/>
+                    </a:xfrm>
+                    <a:prstGeom prst="rect">
+                      <a:avLst/>
+                    </a:prstGeom>
+                    <a:noFill/>
+                    <a:ln>
+                      <a:noFill/>
+                    </a:ln>
+                  </pic:spPr>
+                </pic:pic>
+              </a:graphicData>
+            </a:graphic>
+          </wp:inline>
+        </w:drawing>
+      </w:r>
+    </w:p>
+    <w:p>
+      <w:pPr>
+        <w:rPr>
+          <w:color w:val="000000"/>
+        </w:rPr>
+      </w:pPr>
+      <w:r>
+        <w:rPr>
+          <w:noProof/>
+          <w:color w:val="000000"/>
+        </w:rPr>
+        <w:lastRenderedPageBreak/>
+        <w:drawing>
+          <wp:anchor distT="0" distB="0" distL="114300" distR="114300" simplePos="0" relativeHeight="251664384" behindDoc="0" locked="0" layoutInCell="1" allowOverlap="1" wp14:anchorId="700DD2BC" wp14:editId="129A42AF">
             <wp:simplePos x="0" y="0"/>
             <wp:positionH relativeFrom="margin">
-              <wp:align>left</wp:align>
+              <wp:posOffset>-5715</wp:posOffset>
             </wp:positionH>
             <wp:positionV relativeFrom="paragraph">
-              <wp:posOffset>1000216</wp:posOffset>
+              <wp:posOffset>40912</wp:posOffset>
             </wp:positionV>
             <wp:extent cx="4065905" cy="6193790"/>
             <wp:effectExtent l="0" t="0" r="0" b="0"/>
@@ -2280,7 +2339,7 @@
                     </pic:cNvPicPr>
                   </pic:nvPicPr>
                   <pic:blipFill>
-                    <a:blip r:embed="rId21">
+                    <a:blip r:embed="rId23">
                       <a:extLst>
                         <a:ext uri="{28A0092B-C50C-407E-A947-70E740481C1C}">
                           <a14:useLocalDpi xmlns:a14="http://schemas.microsoft.com/office/drawing/2010/main" val="0"/>
@@ -2317,60 +2376,6 @@
           </wp:anchor>
         </w:drawing>
       </w:r>
-      <w:r>
-        <w:rPr>
-          <w:noProof/>
-          <w:color w:val="000000"/>
-        </w:rPr>
-        <w:drawing>
-          <wp:inline distT="0" distB="0" distL="0" distR="0" wp14:anchorId="7B49DA95" wp14:editId="5B537DCA">
-            <wp:extent cx="5012690" cy="838200"/>
-            <wp:effectExtent l="0" t="0" r="0" b="0"/>
-            <wp:docPr id="17" name="Picture 17"/>
-            <wp:cNvGraphicFramePr>
-              <a:graphicFrameLocks xmlns:a="http://schemas.openxmlformats.org/drawingml/2006/main" noChangeAspect="1"/>
-            </wp:cNvGraphicFramePr>
-            <a:graphic xmlns:a="http://schemas.openxmlformats.org/drawingml/2006/main">
-              <a:graphicData uri="http://schemas.openxmlformats.org/drawingml/2006/picture">
-                <pic:pic xmlns:pic="http://schemas.openxmlformats.org/drawingml/2006/picture">
-                  <pic:nvPicPr>
-                    <pic:cNvPr id="0" name="Picture 6"/>
-                    <pic:cNvPicPr>
-                      <a:picLocks noChangeAspect="1" noChangeArrowheads="1"/>
-                    </pic:cNvPicPr>
-                  </pic:nvPicPr>
-                  <pic:blipFill>
-                    <a:blip r:embed="rId22">
-                      <a:extLst>
-                        <a:ext uri="{28A0092B-C50C-407E-A947-70E740481C1C}">
-                          <a14:useLocalDpi xmlns:a14="http://schemas.microsoft.com/office/drawing/2010/main" val="0"/>
-                        </a:ext>
-                      </a:extLst>
-                    </a:blip>
-                    <a:srcRect/>
-                    <a:stretch>
-                      <a:fillRect/>
-                    </a:stretch>
-                  </pic:blipFill>
-                  <pic:spPr bwMode="auto">
-                    <a:xfrm>
-                      <a:off x="0" y="0"/>
-                      <a:ext cx="5012690" cy="838200"/>
-                    </a:xfrm>
-                    <a:prstGeom prst="rect">
-                      <a:avLst/>
-                    </a:prstGeom>
-                    <a:noFill/>
-                    <a:ln>
-                      <a:noFill/>
-                    </a:ln>
-                  </pic:spPr>
-                </pic:pic>
-              </a:graphicData>
-            </a:graphic>
-          </wp:inline>
-        </w:drawing>
-      </w:r>
     </w:p>
     <w:p>
       <w:pPr>
@@ -2419,7 +2424,7 @@
           <w:color w:val="000000"/>
         </w:rPr>
       </w:pPr>
-      <w:hyperlink r:id="rId23" w:history="1">
+      <w:hyperlink r:id="rId24" w:history="1">
         <w:r>
           <w:rPr>
             <w:rStyle w:val="Hyperlink"/>
@@ -2467,19 +2472,7 @@
         <w:rPr>
           <w:color w:val="000000"/>
         </w:rPr>
-        <w:t>Date, time, day, t</w:t>
-      </w:r>
-      <w:r>
-        <w:rPr>
-          <w:color w:val="000000"/>
-        </w:rPr>
-        <w:t>imestamp</w:t>
-      </w:r>
-      <w:r>
-        <w:rPr>
-          <w:color w:val="000000"/>
-        </w:rPr>
-        <w:t>, panel – data 1</w:t>
+        <w:t>Date, time, day, timestamp, panel – data 1</w:t>
       </w:r>
     </w:p>
     <w:p>
@@ -2522,6 +2515,161 @@
         </w:rPr>
         <w:t xml:space="preserve"> – data 2</w:t>
       </w:r>
+    </w:p>
+    <w:p>
+      <w:pPr>
+        <w:rPr>
+          <w:color w:val="000000"/>
+        </w:rPr>
+      </w:pPr>
+      <w:hyperlink r:id="rId25" w:history="1">
+        <w:r>
+          <w:rPr>
+            <w:rStyle w:val="Hyperlink"/>
+          </w:rPr>
+          <w:t xml:space="preserve">A resource on how to Handle Missing Data using: </w:t>
+        </w:r>
+        <w:proofErr w:type="spellStart"/>
+        <w:r>
+          <w:rPr>
+            <w:rStyle w:val="Hyperlink"/>
+          </w:rPr>
+          <w:t>fillna</w:t>
+        </w:r>
+        <w:proofErr w:type="spellEnd"/>
+        <w:r>
+          <w:rPr>
+            <w:rStyle w:val="Hyperlink"/>
+          </w:rPr>
+          <w:t xml:space="preserve">, </w:t>
+        </w:r>
+        <w:proofErr w:type="spellStart"/>
+        <w:r>
+          <w:rPr>
+            <w:rStyle w:val="Hyperlink"/>
+          </w:rPr>
+          <w:t>dropna</w:t>
+        </w:r>
+        <w:proofErr w:type="spellEnd"/>
+        <w:r>
+          <w:rPr>
+            <w:rStyle w:val="Hyperlink"/>
+          </w:rPr>
+          <w:t>, and interpolate</w:t>
+        </w:r>
+      </w:hyperlink>
+    </w:p>
+    <w:p>
+      <w:pPr>
+        <w:rPr>
+          <w:color w:val="000000"/>
+        </w:rPr>
+      </w:pPr>
+      <w:r>
+        <w:rPr>
+          <w:color w:val="000000"/>
+        </w:rPr>
+        <w:t xml:space="preserve">After the missing data has been handled the </w:t>
+      </w:r>
+      <w:proofErr w:type="spellStart"/>
+      <w:r>
+        <w:rPr>
+          <w:color w:val="000000"/>
+        </w:rPr>
+        <w:t>concat</w:t>
+      </w:r>
+      <w:proofErr w:type="spellEnd"/>
+      <w:r>
+        <w:rPr>
+          <w:color w:val="000000"/>
+        </w:rPr>
+        <w:t xml:space="preserve"> method can be used to bring the revised data back together.</w:t>
+      </w:r>
+    </w:p>
+    <w:p>
+      <w:pPr>
+        <w:rPr>
+          <w:color w:val="000000"/>
+        </w:rPr>
+      </w:pPr>
+      <w:proofErr w:type="gramStart"/>
+      <w:r>
+        <w:rPr>
+          <w:color w:val="000000"/>
+        </w:rPr>
+        <w:t>Next</w:t>
+      </w:r>
+      <w:proofErr w:type="gramEnd"/>
+      <w:r>
+        <w:rPr>
+          <w:color w:val="000000"/>
+        </w:rPr>
+        <w:t xml:space="preserve"> we’ll want to perform feature scaling but in order to do this we’ll want to separate the input and output data into different frames, </w:t>
+      </w:r>
+    </w:p>
+    <w:p>
+      <w:pPr>
+        <w:rPr>
+          <w:color w:val="000000"/>
+        </w:rPr>
+      </w:pPr>
+      <w:hyperlink r:id="rId26" w:history="1">
+        <w:r>
+          <w:rPr>
+            <w:rStyle w:val="Hyperlink"/>
+          </w:rPr>
+          <w:t xml:space="preserve">A helpful resource explaining the difference </w:t>
+        </w:r>
+        <w:proofErr w:type="spellStart"/>
+        <w:r>
+          <w:rPr>
+            <w:rStyle w:val="Hyperlink"/>
+          </w:rPr>
+          <w:t>betweek</w:t>
+        </w:r>
+        <w:proofErr w:type="spellEnd"/>
+        <w:r>
+          <w:rPr>
+            <w:rStyle w:val="Hyperlink"/>
+          </w:rPr>
+          <w:t xml:space="preserve"> loc, </w:t>
+        </w:r>
+        <w:proofErr w:type="spellStart"/>
+        <w:r>
+          <w:rPr>
+            <w:rStyle w:val="Hyperlink"/>
+          </w:rPr>
+          <w:t>iloc</w:t>
+        </w:r>
+        <w:proofErr w:type="spellEnd"/>
+        <w:r>
+          <w:rPr>
+            <w:rStyle w:val="Hyperlink"/>
+          </w:rPr>
+          <w:t>, and ix</w:t>
+        </w:r>
+      </w:hyperlink>
+    </w:p>
+    <w:p>
+      <w:pPr>
+        <w:rPr>
+          <w:color w:val="000000"/>
+        </w:rPr>
+      </w:pPr>
+    </w:p>
+    <w:p>
+      <w:pPr>
+        <w:rPr>
+          <w:color w:val="000000"/>
+        </w:rPr>
+      </w:pPr>
+    </w:p>
+    <w:p>
+      <w:pPr>
+        <w:rPr>
+          <w:color w:val="000000"/>
+        </w:rPr>
+      </w:pPr>
     </w:p>
     <w:sectPr>
       <w:pgSz w:w="12240" w:h="15840"/>
@@ -2978,6 +3126,7 @@
   <w:style w:type="character" w:default="1" w:styleId="DefaultParagraphFont">
     <w:name w:val="Default Paragraph Font"/>
     <w:uiPriority w:val="1"/>
+    <w:semiHidden/>
     <w:unhideWhenUsed/>
   </w:style>
   <w:style w:type="table" w:default="1" w:styleId="TableNormal">

</xml_diff>